<commit_message>
fix css + add prototype
</commit_message>
<xml_diff>
--- a/HTML_Assignment/PRO201 Project Plan.docx
+++ b/HTML_Assignment/PRO201 Project Plan.docx
@@ -118,7 +118,21 @@
           <w:i/>
           <w:iCs/>
         </w:rPr>
-        <w:t xml:space="preserve"> (Home.html)</w:t>
+        <w:t xml:space="preserve"> (</w:t>
+      </w:r>
+      <w:r>
+        <w:rPr>
+          <w:i/>
+          <w:iCs/>
+        </w:rPr>
+        <w:t>Home</w:t>
+      </w:r>
+      <w:r>
+        <w:rPr>
+          <w:i/>
+          <w:iCs/>
+        </w:rPr>
+        <w:t>.html)</w:t>
       </w:r>
     </w:p>
     <w:p>
@@ -689,7 +703,13 @@
         </w:numPr>
       </w:pPr>
       <w:r>
-        <w:t>Customer goes to Register page -&gt; Fills in Info. With valid inputs</w:t>
+        <w:t>Customer goes to Register page</w:t>
+      </w:r>
+      <w:r>
+        <w:t>, f</w:t>
+      </w:r>
+      <w:r>
+        <w:t>ills in Info. With valid inputs</w:t>
       </w:r>
     </w:p>
     <w:p>
@@ -725,7 +745,13 @@
         </w:numPr>
       </w:pPr>
       <w:r>
-        <w:t>Customer verifies registration via email, thus success signing up</w:t>
+        <w:t>Customer verifies registration via email, thus success</w:t>
+      </w:r>
+      <w:r>
+        <w:t>es</w:t>
+      </w:r>
+      <w:r>
+        <w:t xml:space="preserve"> signing up</w:t>
       </w:r>
     </w:p>
     <w:p>
@@ -1160,141 +1186,386 @@
       <w:r>
         <w:t xml:space="preserve">+ Clicks on [Edit] next to an entry, edits generated text fields in the same row, then clicks [Save] to edit an entry </w:t>
       </w:r>
+    </w:p>
+    <w:p>
+      <w:pPr>
+        <w:pStyle w:val="Heading3"/>
+        <w:numPr>
+          <w:ilvl w:val="1"/>
+          <w:numId w:val="4"/>
+        </w:numPr>
+      </w:pPr>
+      <w:r>
+        <w:t>View/Add/Delete/Edit Orders</w:t>
+      </w:r>
+    </w:p>
+    <w:p>
+      <w:pPr>
+        <w:pStyle w:val="Heading3"/>
+        <w:numPr>
+          <w:ilvl w:val="1"/>
+          <w:numId w:val="4"/>
+        </w:numPr>
+      </w:pPr>
+      <w:r>
+        <w:t>View/Add/Delete/Edit Customers</w:t>
+      </w:r>
+    </w:p>
+    <w:p>
+      <w:pPr>
+        <w:pStyle w:val="Heading3"/>
+        <w:numPr>
+          <w:ilvl w:val="1"/>
+          <w:numId w:val="4"/>
+        </w:numPr>
+      </w:pPr>
+      <w:r>
+        <w:t>View/Add/Delete/Edit Staff</w:t>
+      </w:r>
+    </w:p>
+    <w:p>
+      <w:pPr>
+        <w:pStyle w:val="Heading3"/>
+        <w:numPr>
+          <w:ilvl w:val="1"/>
+          <w:numId w:val="4"/>
+        </w:numPr>
+      </w:pPr>
+      <w:r>
+        <w:t>View/Add/Delete/Edit Stocks</w:t>
+      </w:r>
+    </w:p>
+    <w:p>
+      <w:pPr>
+        <w:pStyle w:val="Heading3"/>
+        <w:ind w:left="1080"/>
+      </w:pPr>
+    </w:p>
+    <w:p>
+      <w:pPr>
+        <w:pStyle w:val="Heading1"/>
+      </w:pPr>
+      <w:r>
+        <w:t>Phrase 1:</w:t>
+      </w:r>
+    </w:p>
+    <w:p>
+      <w:pPr>
+        <w:pStyle w:val="ListParagraph"/>
+        <w:numPr>
+          <w:ilvl w:val="0"/>
+          <w:numId w:val="2"/>
+        </w:numPr>
+      </w:pPr>
+      <w:r>
+        <w:t xml:space="preserve">Draft Forms + UIs </w:t>
+      </w:r>
+    </w:p>
+    <w:p>
+      <w:pPr>
+        <w:pStyle w:val="Heading1"/>
+      </w:pPr>
+      <w:r>
+        <w:t>Phrase 2:</w:t>
+      </w:r>
+    </w:p>
+    <w:p>
+      <w:pPr>
+        <w:pStyle w:val="ListParagraph"/>
+        <w:numPr>
+          <w:ilvl w:val="0"/>
+          <w:numId w:val="2"/>
+        </w:numPr>
+      </w:pPr>
+      <w:r>
+        <w:t>Draft Styles + Scripts</w:t>
+      </w:r>
+    </w:p>
+    <w:p>
+      <w:pPr>
+        <w:pStyle w:val="Heading1"/>
+      </w:pPr>
+      <w:r>
+        <w:t>Phrase 3:</w:t>
+      </w:r>
+    </w:p>
+    <w:p>
+      <w:pPr>
+        <w:pStyle w:val="ListParagraph"/>
+        <w:numPr>
+          <w:ilvl w:val="0"/>
+          <w:numId w:val="2"/>
+        </w:numPr>
+      </w:pPr>
+      <w:r>
+        <w:t>Complete Forms + UIs</w:t>
+      </w:r>
+    </w:p>
+    <w:p>
+      <w:pPr>
+        <w:pStyle w:val="Heading1"/>
+      </w:pPr>
+      <w:r>
+        <w:t>Phrase 4:</w:t>
+      </w:r>
+    </w:p>
+    <w:p>
+      <w:pPr>
+        <w:pStyle w:val="ListParagraph"/>
+        <w:numPr>
+          <w:ilvl w:val="0"/>
+          <w:numId w:val="2"/>
+        </w:numPr>
+      </w:pPr>
+      <w:r>
+        <w:t>Complete Scripts, Fix Bugs, Business Logics, etc.</w:t>
+      </w:r>
+    </w:p>
+    <w:p/>
+    <w:p/>
+    <w:p/>
+    <w:p/>
+    <w:p>
+      <w:pPr>
+        <w:pStyle w:val="Heading1"/>
+      </w:pPr>
+      <w:r>
+        <w:lastRenderedPageBreak/>
+        <w:t>Appendix</w:t>
+      </w:r>
+    </w:p>
+    <w:p>
+      <w:pPr>
+        <w:pStyle w:val="Heading2"/>
+        <w:numPr>
+          <w:ilvl w:val="0"/>
+          <w:numId w:val="13"/>
+        </w:numPr>
+      </w:pPr>
+      <w:r>
+        <w:t>Home (Home.html) (Prototype)</w:t>
+      </w:r>
+    </w:p>
+    <w:p>
+      <w:r>
+        <w:rPr>
+          <w:noProof/>
+        </w:rPr>
+        <w:drawing>
+          <wp:inline distT="0" distB="0" distL="0" distR="0" wp14:anchorId="0B0851A3" wp14:editId="6DA0A5FD">
+            <wp:extent cx="5943600" cy="4892675"/>
+            <wp:effectExtent l="0" t="0" r="0" b="3175"/>
+            <wp:docPr id="1" name="Picture 1"/>
+            <wp:cNvGraphicFramePr>
+              <a:graphicFrameLocks xmlns:a="http://schemas.openxmlformats.org/drawingml/2006/main" noChangeAspect="1"/>
+            </wp:cNvGraphicFramePr>
+            <a:graphic xmlns:a="http://schemas.openxmlformats.org/drawingml/2006/main">
+              <a:graphicData uri="http://schemas.openxmlformats.org/drawingml/2006/picture">
+                <pic:pic xmlns:pic="http://schemas.openxmlformats.org/drawingml/2006/picture">
+                  <pic:nvPicPr>
+                    <pic:cNvPr id="1" name=""/>
+                    <pic:cNvPicPr/>
+                  </pic:nvPicPr>
+                  <pic:blipFill>
+                    <a:blip r:embed="rId5"/>
+                    <a:stretch>
+                      <a:fillRect/>
+                    </a:stretch>
+                  </pic:blipFill>
+                  <pic:spPr>
+                    <a:xfrm>
+                      <a:off x="0" y="0"/>
+                      <a:ext cx="5943600" cy="4892675"/>
+                    </a:xfrm>
+                    <a:prstGeom prst="rect">
+                      <a:avLst/>
+                    </a:prstGeom>
+                  </pic:spPr>
+                </pic:pic>
+              </a:graphicData>
+            </a:graphic>
+          </wp:inline>
+        </w:drawing>
+      </w:r>
+    </w:p>
+    <w:p>
+      <w:pPr>
+        <w:rPr>
+          <w:b/>
+          <w:bCs/>
+        </w:rPr>
+      </w:pPr>
+      <w:r>
+        <w:rPr>
+          <w:b/>
+          <w:bCs/>
+        </w:rPr>
+        <w:t>*Header, sidebar, footer shall be static</w:t>
+      </w:r>
+    </w:p>
+    <w:p>
+      <w:pPr>
+        <w:pStyle w:val="Heading2"/>
+        <w:numPr>
+          <w:ilvl w:val="0"/>
+          <w:numId w:val="13"/>
+        </w:numPr>
+      </w:pPr>
+      <w:r>
+        <w:lastRenderedPageBreak/>
+        <w:t>Login (Login.html)</w:t>
+      </w:r>
+      <w:r>
+        <w:t xml:space="preserve"> (Prototype)</w:t>
+      </w:r>
+    </w:p>
+    <w:p>
+      <w:r>
+        <w:rPr>
+          <w:noProof/>
+        </w:rPr>
+        <w:drawing>
+          <wp:inline distT="0" distB="0" distL="0" distR="0" wp14:anchorId="4D830FD0" wp14:editId="2CFF2154">
+            <wp:extent cx="5943600" cy="4895850"/>
+            <wp:effectExtent l="0" t="0" r="0" b="0"/>
+            <wp:docPr id="2" name="Picture 2"/>
+            <wp:cNvGraphicFramePr>
+              <a:graphicFrameLocks xmlns:a="http://schemas.openxmlformats.org/drawingml/2006/main" noChangeAspect="1"/>
+            </wp:cNvGraphicFramePr>
+            <a:graphic xmlns:a="http://schemas.openxmlformats.org/drawingml/2006/main">
+              <a:graphicData uri="http://schemas.openxmlformats.org/drawingml/2006/picture">
+                <pic:pic xmlns:pic="http://schemas.openxmlformats.org/drawingml/2006/picture">
+                  <pic:nvPicPr>
+                    <pic:cNvPr id="0" name="Picture 1"/>
+                    <pic:cNvPicPr>
+                      <a:picLocks noChangeAspect="1" noChangeArrowheads="1"/>
+                    </pic:cNvPicPr>
+                  </pic:nvPicPr>
+                  <pic:blipFill>
+                    <a:blip r:embed="rId6">
+                      <a:extLst>
+                        <a:ext uri="{28A0092B-C50C-407E-A947-70E740481C1C}">
+                          <a14:useLocalDpi xmlns:a14="http://schemas.microsoft.com/office/drawing/2010/main" val="0"/>
+                        </a:ext>
+                      </a:extLst>
+                    </a:blip>
+                    <a:srcRect/>
+                    <a:stretch>
+                      <a:fillRect/>
+                    </a:stretch>
+                  </pic:blipFill>
+                  <pic:spPr bwMode="auto">
+                    <a:xfrm>
+                      <a:off x="0" y="0"/>
+                      <a:ext cx="5943600" cy="4895850"/>
+                    </a:xfrm>
+                    <a:prstGeom prst="rect">
+                      <a:avLst/>
+                    </a:prstGeom>
+                    <a:noFill/>
+                    <a:ln>
+                      <a:noFill/>
+                    </a:ln>
+                  </pic:spPr>
+                </pic:pic>
+              </a:graphicData>
+            </a:graphic>
+          </wp:inline>
+        </w:drawing>
+      </w:r>
+    </w:p>
+    <w:p>
+      <w:pPr>
+        <w:pStyle w:val="Heading2"/>
+        <w:numPr>
+          <w:ilvl w:val="0"/>
+          <w:numId w:val="13"/>
+        </w:numPr>
+      </w:pPr>
+      <w:r>
+        <w:lastRenderedPageBreak/>
+        <w:t>Register (Register.html)</w:t>
+      </w:r>
+    </w:p>
+    <w:p>
+      <w:r>
+        <w:rPr>
+          <w:noProof/>
+        </w:rPr>
+        <w:drawing>
+          <wp:inline distT="0" distB="0" distL="0" distR="0" wp14:anchorId="475962FF" wp14:editId="531EF9B3">
+            <wp:extent cx="5943600" cy="4895850"/>
+            <wp:effectExtent l="0" t="0" r="0" b="0"/>
+            <wp:docPr id="3" name="Picture 3"/>
+            <wp:cNvGraphicFramePr>
+              <a:graphicFrameLocks xmlns:a="http://schemas.openxmlformats.org/drawingml/2006/main" noChangeAspect="1"/>
+            </wp:cNvGraphicFramePr>
+            <a:graphic xmlns:a="http://schemas.openxmlformats.org/drawingml/2006/main">
+              <a:graphicData uri="http://schemas.openxmlformats.org/drawingml/2006/picture">
+                <pic:pic xmlns:pic="http://schemas.openxmlformats.org/drawingml/2006/picture">
+                  <pic:nvPicPr>
+                    <pic:cNvPr id="0" name="Picture 2"/>
+                    <pic:cNvPicPr>
+                      <a:picLocks noChangeAspect="1" noChangeArrowheads="1"/>
+                    </pic:cNvPicPr>
+                  </pic:nvPicPr>
+                  <pic:blipFill>
+                    <a:blip r:embed="rId7">
+                      <a:extLst>
+                        <a:ext uri="{28A0092B-C50C-407E-A947-70E740481C1C}">
+                          <a14:useLocalDpi xmlns:a14="http://schemas.microsoft.com/office/drawing/2010/main" val="0"/>
+                        </a:ext>
+                      </a:extLst>
+                    </a:blip>
+                    <a:srcRect/>
+                    <a:stretch>
+                      <a:fillRect/>
+                    </a:stretch>
+                  </pic:blipFill>
+                  <pic:spPr bwMode="auto">
+                    <a:xfrm>
+                      <a:off x="0" y="0"/>
+                      <a:ext cx="5943600" cy="4895850"/>
+                    </a:xfrm>
+                    <a:prstGeom prst="rect">
+                      <a:avLst/>
+                    </a:prstGeom>
+                    <a:noFill/>
+                    <a:ln>
+                      <a:noFill/>
+                    </a:ln>
+                  </pic:spPr>
+                </pic:pic>
+              </a:graphicData>
+            </a:graphic>
+          </wp:inline>
+        </w:drawing>
+      </w:r>
       <w:bookmarkStart w:id="0" w:name="_GoBack"/>
       <w:bookmarkEnd w:id="0"/>
     </w:p>
     <w:p>
       <w:pPr>
-        <w:pStyle w:val="Heading3"/>
-        <w:numPr>
-          <w:ilvl w:val="1"/>
-          <w:numId w:val="4"/>
-        </w:numPr>
-      </w:pPr>
-      <w:r>
-        <w:t>View/Add/Delete/Edit Orders</w:t>
-      </w:r>
-    </w:p>
-    <w:p>
-      <w:pPr>
-        <w:pStyle w:val="Heading3"/>
-        <w:numPr>
-          <w:ilvl w:val="1"/>
-          <w:numId w:val="4"/>
-        </w:numPr>
-      </w:pPr>
-      <w:r>
-        <w:t>View/Add/Delete/Edit Customers</w:t>
-      </w:r>
-    </w:p>
-    <w:p>
-      <w:pPr>
-        <w:pStyle w:val="Heading3"/>
-        <w:numPr>
-          <w:ilvl w:val="1"/>
-          <w:numId w:val="4"/>
-        </w:numPr>
-      </w:pPr>
-      <w:r>
-        <w:t>View/Add/Delete/Edit Staff</w:t>
-      </w:r>
-    </w:p>
-    <w:p>
-      <w:pPr>
-        <w:pStyle w:val="Heading3"/>
-        <w:numPr>
-          <w:ilvl w:val="1"/>
-          <w:numId w:val="4"/>
-        </w:numPr>
-      </w:pPr>
-      <w:r>
-        <w:t>View/Add/Delete/Edit Stocks</w:t>
-      </w:r>
-    </w:p>
-    <w:p>
-      <w:pPr>
-        <w:pStyle w:val="Heading3"/>
-        <w:ind w:left="1080"/>
-      </w:pPr>
-    </w:p>
-    <w:p>
-      <w:pPr>
-        <w:pStyle w:val="Heading1"/>
-      </w:pPr>
-      <w:r>
-        <w:t>Phrase 1:</w:t>
-      </w:r>
-    </w:p>
-    <w:p>
-      <w:pPr>
-        <w:pStyle w:val="ListParagraph"/>
+        <w:pStyle w:val="Heading2"/>
         <w:numPr>
           <w:ilvl w:val="0"/>
-          <w:numId w:val="2"/>
-        </w:numPr>
-      </w:pPr>
-      <w:r>
-        <w:t xml:space="preserve">Draft Forms + UIs </w:t>
-      </w:r>
-    </w:p>
-    <w:p>
-      <w:pPr>
-        <w:pStyle w:val="Heading1"/>
-      </w:pPr>
-      <w:r>
-        <w:t>Phrase 2:</w:t>
-      </w:r>
-    </w:p>
-    <w:p>
-      <w:pPr>
-        <w:pStyle w:val="ListParagraph"/>
+          <w:numId w:val="13"/>
+        </w:numPr>
+      </w:pPr>
+      <w:r>
+        <w:t>Cart (Cart.html)</w:t>
+      </w:r>
+    </w:p>
+    <w:p>
+      <w:pPr>
+        <w:pStyle w:val="Heading2"/>
         <w:numPr>
           <w:ilvl w:val="0"/>
-          <w:numId w:val="2"/>
-        </w:numPr>
-      </w:pPr>
-      <w:r>
-        <w:t>Draft Styles + Scripts</w:t>
-      </w:r>
-    </w:p>
-    <w:p>
-      <w:pPr>
-        <w:pStyle w:val="Heading1"/>
-      </w:pPr>
-      <w:r>
-        <w:t>Phrase 3:</w:t>
-      </w:r>
-    </w:p>
-    <w:p>
-      <w:pPr>
-        <w:pStyle w:val="ListParagraph"/>
-        <w:numPr>
-          <w:ilvl w:val="0"/>
-          <w:numId w:val="2"/>
-        </w:numPr>
-      </w:pPr>
-      <w:r>
-        <w:t>Complete Forms + UIs</w:t>
-      </w:r>
-    </w:p>
-    <w:p>
-      <w:pPr>
-        <w:pStyle w:val="Heading1"/>
-      </w:pPr>
-      <w:r>
-        <w:t>Phrase 4:</w:t>
-      </w:r>
-    </w:p>
-    <w:p>
-      <w:pPr>
-        <w:pStyle w:val="ListParagraph"/>
-        <w:numPr>
-          <w:ilvl w:val="0"/>
-          <w:numId w:val="2"/>
-        </w:numPr>
-      </w:pPr>
-      <w:r>
-        <w:t>Complete Scripts, Fix Bugs, Business Logics, etc.</w:t>
+          <w:numId w:val="13"/>
+        </w:numPr>
+      </w:pPr>
+      <w:r>
+        <w:t>Manage (Manage.html)</w:t>
       </w:r>
     </w:p>
     <w:sectPr>
@@ -1767,6 +2038,94 @@
     </w:lvl>
   </w:abstractNum>
   <w:abstractNum w:abstractNumId="5" w15:restartNumberingAfterBreak="0">
+    <w:nsid w:val="40BC2609"/>
+    <w:multiLevelType w:val="hybridMultilevel"/>
+    <w:tmpl w:val="83168CB0"/>
+    <w:lvl w:ilvl="0" w:tplc="0409000F">
+      <w:numFmt w:val="decimal"/>
+      <w:lvlText w:val="%1."/>
+      <w:lvlJc w:val="left"/>
+      <w:pPr>
+        <w:ind w:left="720" w:hanging="360"/>
+      </w:pPr>
+      <w:rPr>
+        <w:rFonts w:hint="default"/>
+      </w:rPr>
+    </w:lvl>
+    <w:lvl w:ilvl="1" w:tplc="04090019" w:tentative="1">
+      <w:start w:val="1"/>
+      <w:numFmt w:val="lowerLetter"/>
+      <w:lvlText w:val="%2."/>
+      <w:lvlJc w:val="left"/>
+      <w:pPr>
+        <w:ind w:left="1440" w:hanging="360"/>
+      </w:pPr>
+    </w:lvl>
+    <w:lvl w:ilvl="2" w:tplc="0409001B" w:tentative="1">
+      <w:start w:val="1"/>
+      <w:numFmt w:val="lowerRoman"/>
+      <w:lvlText w:val="%3."/>
+      <w:lvlJc w:val="right"/>
+      <w:pPr>
+        <w:ind w:left="2160" w:hanging="180"/>
+      </w:pPr>
+    </w:lvl>
+    <w:lvl w:ilvl="3" w:tplc="0409000F" w:tentative="1">
+      <w:start w:val="1"/>
+      <w:numFmt w:val="decimal"/>
+      <w:lvlText w:val="%4."/>
+      <w:lvlJc w:val="left"/>
+      <w:pPr>
+        <w:ind w:left="2880" w:hanging="360"/>
+      </w:pPr>
+    </w:lvl>
+    <w:lvl w:ilvl="4" w:tplc="04090019" w:tentative="1">
+      <w:start w:val="1"/>
+      <w:numFmt w:val="lowerLetter"/>
+      <w:lvlText w:val="%5."/>
+      <w:lvlJc w:val="left"/>
+      <w:pPr>
+        <w:ind w:left="3600" w:hanging="360"/>
+      </w:pPr>
+    </w:lvl>
+    <w:lvl w:ilvl="5" w:tplc="0409001B" w:tentative="1">
+      <w:start w:val="1"/>
+      <w:numFmt w:val="lowerRoman"/>
+      <w:lvlText w:val="%6."/>
+      <w:lvlJc w:val="right"/>
+      <w:pPr>
+        <w:ind w:left="4320" w:hanging="180"/>
+      </w:pPr>
+    </w:lvl>
+    <w:lvl w:ilvl="6" w:tplc="0409000F" w:tentative="1">
+      <w:start w:val="1"/>
+      <w:numFmt w:val="decimal"/>
+      <w:lvlText w:val="%7."/>
+      <w:lvlJc w:val="left"/>
+      <w:pPr>
+        <w:ind w:left="5040" w:hanging="360"/>
+      </w:pPr>
+    </w:lvl>
+    <w:lvl w:ilvl="7" w:tplc="04090019" w:tentative="1">
+      <w:start w:val="1"/>
+      <w:numFmt w:val="lowerLetter"/>
+      <w:lvlText w:val="%8."/>
+      <w:lvlJc w:val="left"/>
+      <w:pPr>
+        <w:ind w:left="5760" w:hanging="360"/>
+      </w:pPr>
+    </w:lvl>
+    <w:lvl w:ilvl="8" w:tplc="0409001B" w:tentative="1">
+      <w:start w:val="1"/>
+      <w:numFmt w:val="lowerRoman"/>
+      <w:lvlText w:val="%9."/>
+      <w:lvlJc w:val="right"/>
+      <w:pPr>
+        <w:ind w:left="6480" w:hanging="180"/>
+      </w:pPr>
+    </w:lvl>
+  </w:abstractNum>
+  <w:abstractNum w:abstractNumId="6" w15:restartNumberingAfterBreak="0">
     <w:nsid w:val="47886E0E"/>
     <w:multiLevelType w:val="multilevel"/>
     <w:tmpl w:val="C3BC8008"/>
@@ -1878,7 +2237,7 @@
       </w:rPr>
     </w:lvl>
   </w:abstractNum>
-  <w:abstractNum w:abstractNumId="6" w15:restartNumberingAfterBreak="0">
+  <w:abstractNum w:abstractNumId="7" w15:restartNumberingAfterBreak="0">
     <w:nsid w:val="55D63021"/>
     <w:multiLevelType w:val="hybridMultilevel"/>
     <w:tmpl w:val="F83261EA"/>
@@ -1966,7 +2325,7 @@
       </w:pPr>
     </w:lvl>
   </w:abstractNum>
-  <w:abstractNum w:abstractNumId="7" w15:restartNumberingAfterBreak="0">
+  <w:abstractNum w:abstractNumId="8" w15:restartNumberingAfterBreak="0">
     <w:nsid w:val="57A22883"/>
     <w:multiLevelType w:val="hybridMultilevel"/>
     <w:tmpl w:val="B24487A0"/>
@@ -2052,7 +2411,7 @@
       </w:pPr>
     </w:lvl>
   </w:abstractNum>
-  <w:abstractNum w:abstractNumId="8" w15:restartNumberingAfterBreak="0">
+  <w:abstractNum w:abstractNumId="9" w15:restartNumberingAfterBreak="0">
     <w:nsid w:val="61C871BD"/>
     <w:multiLevelType w:val="hybridMultilevel"/>
     <w:tmpl w:val="03DEB664"/>
@@ -2140,7 +2499,7 @@
       </w:pPr>
     </w:lvl>
   </w:abstractNum>
-  <w:abstractNum w:abstractNumId="9" w15:restartNumberingAfterBreak="0">
+  <w:abstractNum w:abstractNumId="10" w15:restartNumberingAfterBreak="0">
     <w:nsid w:val="70E42D7D"/>
     <w:multiLevelType w:val="hybridMultilevel"/>
     <w:tmpl w:val="2CF63C38"/>
@@ -2253,7 +2612,7 @@
       </w:rPr>
     </w:lvl>
   </w:abstractNum>
-  <w:abstractNum w:abstractNumId="10" w15:restartNumberingAfterBreak="0">
+  <w:abstractNum w:abstractNumId="11" w15:restartNumberingAfterBreak="0">
     <w:nsid w:val="77415BC7"/>
     <w:multiLevelType w:val="hybridMultilevel"/>
     <w:tmpl w:val="F44A5BB8"/>
@@ -2366,7 +2725,7 @@
       </w:rPr>
     </w:lvl>
   </w:abstractNum>
-  <w:abstractNum w:abstractNumId="11" w15:restartNumberingAfterBreak="0">
+  <w:abstractNum w:abstractNumId="12" w15:restartNumberingAfterBreak="0">
     <w:nsid w:val="79A87041"/>
     <w:multiLevelType w:val="hybridMultilevel"/>
     <w:tmpl w:val="810C2744"/>
@@ -2459,10 +2818,10 @@
     <w:abstractNumId w:val="3"/>
   </w:num>
   <w:num w:numId="2">
-    <w:abstractNumId w:val="10"/>
+    <w:abstractNumId w:val="11"/>
   </w:num>
   <w:num w:numId="3">
-    <w:abstractNumId w:val="9"/>
+    <w:abstractNumId w:val="10"/>
   </w:num>
   <w:num w:numId="4">
     <w:abstractNumId w:val="2"/>
@@ -2477,18 +2836,21 @@
     <w:abstractNumId w:val="1"/>
   </w:num>
   <w:num w:numId="8">
+    <w:abstractNumId w:val="8"/>
+  </w:num>
+  <w:num w:numId="9">
+    <w:abstractNumId w:val="9"/>
+  </w:num>
+  <w:num w:numId="10">
     <w:abstractNumId w:val="7"/>
   </w:num>
-  <w:num w:numId="9">
-    <w:abstractNumId w:val="8"/>
+  <w:num w:numId="11">
+    <w:abstractNumId w:val="12"/>
   </w:num>
-  <w:num w:numId="10">
+  <w:num w:numId="12">
     <w:abstractNumId w:val="6"/>
   </w:num>
-  <w:num w:numId="11">
-    <w:abstractNumId w:val="11"/>
-  </w:num>
-  <w:num w:numId="12">
+  <w:num w:numId="13">
     <w:abstractNumId w:val="5"/>
   </w:num>
 </w:numbering>

</xml_diff>